<commit_message>
Added Data Binding explenation
</commit_message>
<xml_diff>
--- a/C21-Ex01-ItamarAyalon-206024796-YanivAvrahami-302374921/C21 Ex02 Itamar 206024796 Yaniv 302374921.docx
+++ b/C21-Ex01-ItamarAyalon-206024796-YanivAvrahami-302374921/C21 Ex02 Itamar 206024796 Yaniv 302374921.docx
@@ -2779,7 +2779,6 @@
     <w:p>
       <w:pPr>
         <w:rPr>
-          <w:rFonts w:hint="cs"/>
           <w:rtl/>
         </w:rPr>
       </w:pPr>
@@ -2823,13 +2822,29 @@
         </w:rPr>
         <w:t xml:space="preserve">ממשנו במטודה </w:t>
       </w:r>
+      <w:proofErr w:type="spellStart"/>
       <w:r>
         <w:rPr>
           <w:rFonts w:ascii="Consolas" w:hAnsi="Consolas"/>
           <w:color w:val="E36C0A" w:themeColor="accent6" w:themeShade="BF"/>
         </w:rPr>
-        <w:t>onload</w:t>
-      </w:r>
+        <w:t>on</w:t>
+      </w:r>
+      <w:r>
+        <w:rPr>
+          <w:rFonts w:ascii="Consolas" w:hAnsi="Consolas"/>
+          <w:color w:val="E36C0A" w:themeColor="accent6" w:themeShade="BF"/>
+        </w:rPr>
+        <w:t>L</w:t>
+      </w:r>
+      <w:r>
+        <w:rPr>
+          <w:rFonts w:ascii="Consolas" w:hAnsi="Consolas"/>
+          <w:color w:val="E36C0A" w:themeColor="accent6" w:themeShade="BF"/>
+        </w:rPr>
+        <w:t>oad</w:t>
+      </w:r>
+      <w:proofErr w:type="spellEnd"/>
       <w:r>
         <w:rPr>
           <w:rFonts w:hint="cs"/>
@@ -2867,6 +2882,15 @@
       <w:r>
         <w:rPr>
           <w:rFonts w:ascii="Consolas" w:hAnsi="Consolas" w:hint="cs"/>
+          <w:color w:val="E36C0A" w:themeColor="accent6" w:themeShade="BF"/>
+          <w:rtl/>
+          <w:lang w:val="en-IL"/>
+        </w:rPr>
+        <w:t xml:space="preserve">(שורה 29) </w:t>
+      </w:r>
+      <w:r>
+        <w:rPr>
+          <w:rFonts w:ascii="Consolas" w:hAnsi="Consolas" w:hint="cs"/>
           <w:color w:val="000000"/>
           <w:rtl/>
           <w:lang w:val="en-IL"/>
@@ -3003,7 +3027,6 @@
     <w:p>
       <w:pPr>
         <w:rPr>
-          <w:rFonts w:hint="cs"/>
           <w:rtl/>
         </w:rPr>
       </w:pPr>
@@ -3047,13 +3070,29 @@
         </w:rPr>
         <w:t xml:space="preserve">ממשנו במטודה </w:t>
       </w:r>
+      <w:proofErr w:type="spellStart"/>
       <w:r>
         <w:rPr>
           <w:rFonts w:ascii="Consolas" w:hAnsi="Consolas"/>
           <w:color w:val="E36C0A" w:themeColor="accent6" w:themeShade="BF"/>
         </w:rPr>
-        <w:t>onload</w:t>
-      </w:r>
+        <w:t>on</w:t>
+      </w:r>
+      <w:r>
+        <w:rPr>
+          <w:rFonts w:ascii="Consolas" w:hAnsi="Consolas"/>
+          <w:color w:val="E36C0A" w:themeColor="accent6" w:themeShade="BF"/>
+        </w:rPr>
+        <w:t>L</w:t>
+      </w:r>
+      <w:r>
+        <w:rPr>
+          <w:rFonts w:ascii="Consolas" w:hAnsi="Consolas"/>
+          <w:color w:val="E36C0A" w:themeColor="accent6" w:themeShade="BF"/>
+        </w:rPr>
+        <w:t>oad</w:t>
+      </w:r>
+      <w:proofErr w:type="spellEnd"/>
       <w:r>
         <w:rPr>
           <w:rFonts w:hint="cs"/>
@@ -3095,6 +3134,24 @@
       <w:proofErr w:type="spellEnd"/>
       <w:r>
         <w:rPr>
+          <w:rFonts w:ascii="Consolas" w:hAnsi="Consolas" w:cs="Consolas" w:hint="cs"/>
+          <w:color w:val="E36C0A" w:themeColor="accent6" w:themeShade="BF"/>
+          <w:rtl/>
+          <w:lang w:val="en-IL"/>
+        </w:rPr>
+        <w:t xml:space="preserve"> </w:t>
+      </w:r>
+      <w:r>
+        <w:rPr>
+          <w:rFonts w:ascii="Consolas" w:hAnsi="Consolas" w:hint="cs"/>
+          <w:color w:val="E36C0A" w:themeColor="accent6" w:themeShade="BF"/>
+          <w:rtl/>
+          <w:lang w:val="en-IL"/>
+        </w:rPr>
+        <w:t>(שורה 29)</w:t>
+      </w:r>
+      <w:r>
+        <w:rPr>
           <w:rFonts w:hint="cs"/>
           <w:rtl/>
         </w:rPr>
@@ -3236,6 +3293,59 @@
     <w:p>
       <w:pPr>
         <w:pStyle w:val="ListParagraph"/>
+        <w:rPr>
+          <w:rFonts w:hint="cs"/>
+          <w:rtl/>
+        </w:rPr>
+      </w:pPr>
+      <w:r>
+        <w:rPr>
+          <w:rFonts w:hint="cs"/>
+          <w:rtl/>
+        </w:rPr>
+        <w:t xml:space="preserve">בנוסף השתמשנו באירוע שמודיע ברגע שמשנים את סוג ה </w:t>
+      </w:r>
+      <w:r>
+        <w:t>event</w:t>
+      </w:r>
+      <w:r>
+        <w:rPr>
+          <w:rFonts w:hint="cs"/>
+          <w:rtl/>
+        </w:rPr>
+        <w:t xml:space="preserve"> ושם נבצע את אותה הפעולה כמו ב </w:t>
+      </w:r>
+      <w:proofErr w:type="spellStart"/>
+      <w:r>
+        <w:rPr>
+          <w:rFonts w:ascii="Consolas" w:hAnsi="Consolas"/>
+        </w:rPr>
+        <w:t>on</w:t>
+      </w:r>
+      <w:r>
+        <w:rPr>
+          <w:rFonts w:ascii="Consolas" w:hAnsi="Consolas"/>
+        </w:rPr>
+        <w:t>L</w:t>
+      </w:r>
+      <w:r>
+        <w:rPr>
+          <w:rFonts w:ascii="Consolas" w:hAnsi="Consolas"/>
+        </w:rPr>
+        <w:t>oad</w:t>
+      </w:r>
+      <w:proofErr w:type="spellEnd"/>
+      <w:r>
+        <w:rPr>
+          <w:rFonts w:hint="cs"/>
+          <w:rtl/>
+        </w:rPr>
+        <w:t>.</w:t>
+      </w:r>
+    </w:p>
+    <w:p>
+      <w:pPr>
+        <w:pStyle w:val="ListParagraph"/>
       </w:pPr>
       <w:r>
         <w:rPr>
@@ -3249,7 +3359,6 @@
       <w:pPr>
         <w:pStyle w:val="ListParagraph"/>
         <w:rPr>
-          <w:rFonts w:hint="cs"/>
           <w:rtl/>
         </w:rPr>
       </w:pPr>
@@ -3364,22 +3473,412 @@
           <w:ilvl w:val="0"/>
           <w:numId w:val="12"/>
         </w:numPr>
-        <w:rPr>
-          <w:rtl/>
-        </w:rPr>
-      </w:pPr>
-    </w:p>
-    <w:p>
-      <w:pPr>
-        <w:rPr>
-          <w:rtl/>
-        </w:rPr>
-      </w:pPr>
-    </w:p>
-    <w:p>
-      <w:pPr>
-        <w:rPr>
-          <w:rFonts w:hint="cs"/>
+      </w:pPr>
+      <w:r>
+        <w:rPr>
+          <w:rFonts w:hint="cs"/>
+          <w:rtl/>
+        </w:rPr>
+        <w:t xml:space="preserve">במחלקה </w:t>
+      </w:r>
+      <w:proofErr w:type="spellStart"/>
+      <w:r>
+        <w:rPr>
+          <w:rFonts w:ascii="Consolas" w:hAnsi="Consolas"/>
+          <w:color w:val="31849B" w:themeColor="accent5" w:themeShade="BF"/>
+        </w:rPr>
+        <w:t>EventsForm</w:t>
+      </w:r>
+      <w:proofErr w:type="spellEnd"/>
+      <w:r>
+        <w:rPr>
+          <w:rFonts w:hint="cs"/>
+          <w:rtl/>
+        </w:rPr>
+        <w:t xml:space="preserve"> </w:t>
+      </w:r>
+      <w:r>
+        <w:rPr>
+          <w:rFonts w:hint="cs"/>
+          <w:rtl/>
+        </w:rPr>
+        <w:t xml:space="preserve">השתמשנו ב </w:t>
+      </w:r>
+      <w:r>
+        <w:t>Data Bindings</w:t>
+      </w:r>
+      <w:r>
+        <w:rPr>
+          <w:rFonts w:hint="cs"/>
+          <w:rtl/>
+        </w:rPr>
+        <w:t xml:space="preserve"> בכדי לקשור את כל המידעים בטופס עם האיוונט שכרגע נבחר.</w:t>
+      </w:r>
+    </w:p>
+    <w:p>
+      <w:pPr>
+        <w:pStyle w:val="ListParagraph"/>
+        <w:rPr>
+          <w:rtl/>
+        </w:rPr>
+      </w:pPr>
+      <w:r>
+        <w:rPr>
+          <w:rFonts w:hint="cs"/>
+          <w:rtl/>
+        </w:rPr>
+        <w:t xml:space="preserve">מצבעים קריאה ל </w:t>
+      </w:r>
+      <w:proofErr w:type="spellStart"/>
+      <w:r>
+        <w:rPr>
+          <w:rFonts w:ascii="Consolas" w:hAnsi="Consolas" w:cs="Consolas"/>
+          <w:color w:val="E36C0A" w:themeColor="accent6" w:themeShade="BF"/>
+        </w:rPr>
+        <w:t>bindComponents</w:t>
+      </w:r>
+      <w:proofErr w:type="spellEnd"/>
+      <w:r>
+        <w:rPr>
+          <w:rFonts w:ascii="Consolas" w:hAnsi="Consolas" w:cs="Consolas" w:hint="cs"/>
+          <w:color w:val="E36C0A" w:themeColor="accent6" w:themeShade="BF"/>
+          <w:rtl/>
+        </w:rPr>
+        <w:t xml:space="preserve"> </w:t>
+      </w:r>
+      <w:r>
+        <w:rPr>
+          <w:rFonts w:ascii="Consolas" w:hAnsi="Consolas" w:hint="cs"/>
+          <w:color w:val="E36C0A" w:themeColor="accent6" w:themeShade="BF"/>
+          <w:rtl/>
+        </w:rPr>
+        <w:t>(שורה 38)</w:t>
+      </w:r>
+      <w:r>
+        <w:rPr>
+          <w:rFonts w:hint="cs"/>
+          <w:rtl/>
+        </w:rPr>
+        <w:t xml:space="preserve"> בכדי לבצע </w:t>
+      </w:r>
+      <w:r>
+        <w:t>Data Bindings</w:t>
+      </w:r>
+      <w:r>
+        <w:rPr>
+          <w:rFonts w:hint="cs"/>
+          <w:rtl/>
+        </w:rPr>
+        <w:t xml:space="preserve"> עם לוגיקה "מורכבת" יותר</w:t>
+      </w:r>
+      <w:r>
+        <w:rPr>
+          <w:rFonts w:hint="cs"/>
+          <w:rtl/>
+        </w:rPr>
+        <w:t xml:space="preserve"> כאשר מודיעים על </w:t>
+      </w:r>
+      <w:r>
+        <w:t>property changed</w:t>
+      </w:r>
+      <w:r>
+        <w:rPr>
+          <w:rFonts w:hint="cs"/>
+          <w:rtl/>
+        </w:rPr>
+        <w:t>.</w:t>
+      </w:r>
+    </w:p>
+    <w:p>
+      <w:pPr>
+        <w:pStyle w:val="ListParagraph"/>
+        <w:rPr>
+          <w:rFonts w:hint="cs"/>
+          <w:rtl/>
+        </w:rPr>
+      </w:pPr>
+      <w:r>
+        <w:rPr>
+          <w:rFonts w:hint="cs"/>
+          <w:rtl/>
+        </w:rPr>
+        <w:t xml:space="preserve">עבור שאר </w:t>
+      </w:r>
+      <w:r>
+        <w:rPr>
+          <w:rFonts w:hint="cs"/>
+          <w:rtl/>
+        </w:rPr>
+        <w:t>הפקדים</w:t>
+      </w:r>
+      <w:r>
+        <w:rPr>
+          <w:rFonts w:hint="cs"/>
+          <w:rtl/>
+        </w:rPr>
+        <w:t xml:space="preserve"> השתמשנו ב </w:t>
+      </w:r>
+      <w:r>
+        <w:t>binding</w:t>
+      </w:r>
+      <w:r>
+        <w:rPr>
+          <w:rFonts w:hint="cs"/>
+          <w:rtl/>
+        </w:rPr>
+        <w:t xml:space="preserve"> </w:t>
+      </w:r>
+      <w:r>
+        <w:rPr>
+          <w:rFonts w:hint="cs"/>
+          <w:rtl/>
+        </w:rPr>
+        <w:t>פשוט</w:t>
+      </w:r>
+      <w:r>
+        <w:rPr>
+          <w:rFonts w:hint="cs"/>
+          <w:rtl/>
+        </w:rPr>
+        <w:t xml:space="preserve"> דרך הפרופרטי שלהם</w:t>
+      </w:r>
+      <w:r>
+        <w:rPr>
+          <w:rFonts w:hint="cs"/>
+          <w:rtl/>
+        </w:rPr>
+        <w:t xml:space="preserve"> שמוצג </w:t>
+      </w:r>
+      <w:r>
+        <w:rPr>
+          <w:rFonts w:hint="cs"/>
+          <w:rtl/>
+        </w:rPr>
+        <w:t>ב</w:t>
+      </w:r>
+      <w:r>
+        <w:t>designer</w:t>
+      </w:r>
+      <w:r>
+        <w:rPr>
+          <w:rFonts w:hint="cs"/>
+          <w:rtl/>
+        </w:rPr>
+        <w:t>.</w:t>
+      </w:r>
+    </w:p>
+    <w:p>
+      <w:pPr>
+        <w:pStyle w:val="ListParagraph"/>
+      </w:pPr>
+      <w:r>
+        <w:rPr>
+          <w:rFonts w:hint="cs"/>
+          <w:rtl/>
+        </w:rPr>
+        <w:t xml:space="preserve">בשורות </w:t>
+      </w:r>
+      <w:r>
+        <w:rPr>
+          <w:color w:val="E36C0A" w:themeColor="accent6" w:themeShade="BF"/>
+        </w:rPr>
+        <w:t>49, 58</w:t>
+      </w:r>
+      <w:r>
+        <w:rPr>
+          <w:rFonts w:hint="cs"/>
+          <w:color w:val="E36C0A" w:themeColor="accent6" w:themeShade="BF"/>
+          <w:rtl/>
+        </w:rPr>
+        <w:t xml:space="preserve"> </w:t>
+      </w:r>
+      <w:r>
+        <w:rPr>
+          <w:rFonts w:hint="cs"/>
+          <w:rtl/>
+        </w:rPr>
+        <w:t>ניתן לראות את המטודות הללו.</w:t>
+      </w:r>
+    </w:p>
+    <w:p>
+      <w:pPr>
+        <w:pStyle w:val="ListParagraph"/>
+        <w:rPr>
+          <w:rtl/>
+        </w:rPr>
+      </w:pPr>
+    </w:p>
+    <w:p>
+      <w:pPr>
+        <w:pStyle w:val="ListParagraph"/>
+        <w:numPr>
+          <w:ilvl w:val="0"/>
+          <w:numId w:val="13"/>
+        </w:numPr>
+      </w:pPr>
+      <w:r>
+        <w:rPr>
+          <w:rFonts w:hint="cs"/>
+          <w:rtl/>
+        </w:rPr>
+        <w:t xml:space="preserve">במחלקה </w:t>
+      </w:r>
+      <w:proofErr w:type="spellStart"/>
+      <w:r>
+        <w:rPr>
+          <w:rFonts w:ascii="Consolas" w:hAnsi="Consolas"/>
+          <w:color w:val="31849B" w:themeColor="accent5" w:themeShade="BF"/>
+        </w:rPr>
+        <w:t>PostsForm</w:t>
+      </w:r>
+      <w:proofErr w:type="spellEnd"/>
+      <w:r>
+        <w:rPr>
+          <w:rFonts w:hint="cs"/>
+          <w:rtl/>
+        </w:rPr>
+        <w:t xml:space="preserve"> </w:t>
+      </w:r>
+      <w:r>
+        <w:rPr>
+          <w:rFonts w:hint="cs"/>
+          <w:rtl/>
+        </w:rPr>
+        <w:t xml:space="preserve">השתמשנו ב </w:t>
+      </w:r>
+      <w:r>
+        <w:t>Data Bindings</w:t>
+      </w:r>
+      <w:r>
+        <w:rPr>
+          <w:rFonts w:hint="cs"/>
+          <w:rtl/>
+        </w:rPr>
+        <w:t>.</w:t>
+      </w:r>
+    </w:p>
+    <w:p>
+      <w:pPr>
+        <w:pStyle w:val="ListParagraph"/>
+        <w:rPr>
+          <w:rtl/>
+        </w:rPr>
+      </w:pPr>
+      <w:r>
+        <w:rPr>
+          <w:rFonts w:hint="cs"/>
+          <w:rtl/>
+        </w:rPr>
+        <w:t xml:space="preserve">מצבעים תחילה </w:t>
+      </w:r>
+      <w:proofErr w:type="spellStart"/>
+      <w:r>
+        <w:rPr>
+          <w:rFonts w:ascii="Consolas" w:hAnsi="Consolas" w:cs="Consolas"/>
+          <w:color w:val="E36C0A" w:themeColor="accent6" w:themeShade="BF"/>
+        </w:rPr>
+        <w:t>bindComponents</w:t>
+      </w:r>
+      <w:proofErr w:type="spellEnd"/>
+      <w:r>
+        <w:rPr>
+          <w:rFonts w:ascii="Consolas" w:hAnsi="Consolas" w:cs="Consolas" w:hint="cs"/>
+          <w:color w:val="E36C0A" w:themeColor="accent6" w:themeShade="BF"/>
+          <w:rtl/>
+        </w:rPr>
+        <w:t xml:space="preserve"> </w:t>
+      </w:r>
+      <w:r>
+        <w:rPr>
+          <w:rFonts w:ascii="Consolas" w:hAnsi="Consolas" w:hint="cs"/>
+          <w:color w:val="E36C0A" w:themeColor="accent6" w:themeShade="BF"/>
+          <w:rtl/>
+        </w:rPr>
+        <w:t>(שורה 17)</w:t>
+      </w:r>
+      <w:r>
+        <w:rPr>
+          <w:rFonts w:ascii="Consolas" w:hAnsi="Consolas" w:hint="cs"/>
+          <w:color w:val="E36C0A" w:themeColor="accent6" w:themeShade="BF"/>
+          <w:rtl/>
+        </w:rPr>
+        <w:t xml:space="preserve"> </w:t>
+      </w:r>
+      <w:r>
+        <w:rPr>
+          <w:rFonts w:hint="cs"/>
+          <w:rtl/>
+        </w:rPr>
+        <w:t xml:space="preserve">בכדי </w:t>
+      </w:r>
+      <w:r>
+        <w:rPr>
+          <w:rFonts w:hint="cs"/>
+          <w:rtl/>
+        </w:rPr>
+        <w:t xml:space="preserve">לבצע </w:t>
+      </w:r>
+      <w:r>
+        <w:t>Data Bindings</w:t>
+      </w:r>
+      <w:r>
+        <w:rPr>
+          <w:rFonts w:hint="cs"/>
+          <w:rtl/>
+        </w:rPr>
+        <w:t xml:space="preserve"> מורכב יותר לחלק מן המידעים שנציג</w:t>
+      </w:r>
+      <w:r>
+        <w:rPr>
+          <w:rFonts w:hint="cs"/>
+          <w:rtl/>
+        </w:rPr>
+        <w:t xml:space="preserve"> בחלק מהפקדים</w:t>
+      </w:r>
+      <w:r>
+        <w:rPr>
+          <w:rFonts w:hint="cs"/>
+          <w:rtl/>
+        </w:rPr>
+        <w:t>.</w:t>
+      </w:r>
+    </w:p>
+    <w:p>
+      <w:pPr>
+        <w:pStyle w:val="ListParagraph"/>
+      </w:pPr>
+      <w:r>
+        <w:rPr>
+          <w:rFonts w:hint="cs"/>
+          <w:rtl/>
+        </w:rPr>
+        <w:t xml:space="preserve">בשורות </w:t>
+      </w:r>
+      <w:r>
+        <w:rPr>
+          <w:color w:val="E36C0A" w:themeColor="accent6" w:themeShade="BF"/>
+        </w:rPr>
+        <w:t>30, 39</w:t>
+      </w:r>
+      <w:r>
+        <w:rPr>
+          <w:rFonts w:hint="cs"/>
+          <w:color w:val="E36C0A" w:themeColor="accent6" w:themeShade="BF"/>
+          <w:rtl/>
+        </w:rPr>
+        <w:t xml:space="preserve"> </w:t>
+      </w:r>
+      <w:r>
+        <w:rPr>
+          <w:rFonts w:hint="cs"/>
+          <w:rtl/>
+        </w:rPr>
+        <w:t>ניתן לראות את המטודות הללו.</w:t>
+      </w:r>
+    </w:p>
+    <w:p>
+      <w:pPr>
+        <w:rPr>
           <w:rtl/>
         </w:rPr>
       </w:pPr>
@@ -4823,6 +5322,119 @@
     </w:lvl>
   </w:abstractNum>
   <w:abstractNum w:abstractNumId="8" w15:restartNumberingAfterBreak="0">
+    <w:nsid w:val="5C9A54A5"/>
+    <w:multiLevelType w:val="hybridMultilevel"/>
+    <w:tmpl w:val="0B9EFDC0"/>
+    <w:lvl w:ilvl="0" w:tplc="20000003">
+      <w:start w:val="1"/>
+      <w:numFmt w:val="bullet"/>
+      <w:lvlText w:val="o"/>
+      <w:lvlJc w:val="left"/>
+      <w:pPr>
+        <w:ind w:left="720" w:hanging="360"/>
+      </w:pPr>
+      <w:rPr>
+        <w:rFonts w:ascii="Courier New" w:hAnsi="Courier New" w:cs="Courier New" w:hint="default"/>
+      </w:rPr>
+    </w:lvl>
+    <w:lvl w:ilvl="1" w:tplc="20000003" w:tentative="1">
+      <w:start w:val="1"/>
+      <w:numFmt w:val="bullet"/>
+      <w:lvlText w:val="o"/>
+      <w:lvlJc w:val="left"/>
+      <w:pPr>
+        <w:ind w:left="1440" w:hanging="360"/>
+      </w:pPr>
+      <w:rPr>
+        <w:rFonts w:ascii="Courier New" w:hAnsi="Courier New" w:cs="Courier New" w:hint="default"/>
+      </w:rPr>
+    </w:lvl>
+    <w:lvl w:ilvl="2" w:tplc="20000005" w:tentative="1">
+      <w:start w:val="1"/>
+      <w:numFmt w:val="bullet"/>
+      <w:lvlText w:val=""/>
+      <w:lvlJc w:val="left"/>
+      <w:pPr>
+        <w:ind w:left="2160" w:hanging="360"/>
+      </w:pPr>
+      <w:rPr>
+        <w:rFonts w:ascii="Wingdings" w:hAnsi="Wingdings" w:hint="default"/>
+      </w:rPr>
+    </w:lvl>
+    <w:lvl w:ilvl="3" w:tplc="20000001" w:tentative="1">
+      <w:start w:val="1"/>
+      <w:numFmt w:val="bullet"/>
+      <w:lvlText w:val=""/>
+      <w:lvlJc w:val="left"/>
+      <w:pPr>
+        <w:ind w:left="2880" w:hanging="360"/>
+      </w:pPr>
+      <w:rPr>
+        <w:rFonts w:ascii="Symbol" w:hAnsi="Symbol" w:hint="default"/>
+      </w:rPr>
+    </w:lvl>
+    <w:lvl w:ilvl="4" w:tplc="20000003" w:tentative="1">
+      <w:start w:val="1"/>
+      <w:numFmt w:val="bullet"/>
+      <w:lvlText w:val="o"/>
+      <w:lvlJc w:val="left"/>
+      <w:pPr>
+        <w:ind w:left="3600" w:hanging="360"/>
+      </w:pPr>
+      <w:rPr>
+        <w:rFonts w:ascii="Courier New" w:hAnsi="Courier New" w:cs="Courier New" w:hint="default"/>
+      </w:rPr>
+    </w:lvl>
+    <w:lvl w:ilvl="5" w:tplc="20000005" w:tentative="1">
+      <w:start w:val="1"/>
+      <w:numFmt w:val="bullet"/>
+      <w:lvlText w:val=""/>
+      <w:lvlJc w:val="left"/>
+      <w:pPr>
+        <w:ind w:left="4320" w:hanging="360"/>
+      </w:pPr>
+      <w:rPr>
+        <w:rFonts w:ascii="Wingdings" w:hAnsi="Wingdings" w:hint="default"/>
+      </w:rPr>
+    </w:lvl>
+    <w:lvl w:ilvl="6" w:tplc="20000001" w:tentative="1">
+      <w:start w:val="1"/>
+      <w:numFmt w:val="bullet"/>
+      <w:lvlText w:val=""/>
+      <w:lvlJc w:val="left"/>
+      <w:pPr>
+        <w:ind w:left="5040" w:hanging="360"/>
+      </w:pPr>
+      <w:rPr>
+        <w:rFonts w:ascii="Symbol" w:hAnsi="Symbol" w:hint="default"/>
+      </w:rPr>
+    </w:lvl>
+    <w:lvl w:ilvl="7" w:tplc="20000003" w:tentative="1">
+      <w:start w:val="1"/>
+      <w:numFmt w:val="bullet"/>
+      <w:lvlText w:val="o"/>
+      <w:lvlJc w:val="left"/>
+      <w:pPr>
+        <w:ind w:left="5760" w:hanging="360"/>
+      </w:pPr>
+      <w:rPr>
+        <w:rFonts w:ascii="Courier New" w:hAnsi="Courier New" w:cs="Courier New" w:hint="default"/>
+      </w:rPr>
+    </w:lvl>
+    <w:lvl w:ilvl="8" w:tplc="20000005" w:tentative="1">
+      <w:start w:val="1"/>
+      <w:numFmt w:val="bullet"/>
+      <w:lvlText w:val=""/>
+      <w:lvlJc w:val="left"/>
+      <w:pPr>
+        <w:ind w:left="6480" w:hanging="360"/>
+      </w:pPr>
+      <w:rPr>
+        <w:rFonts w:ascii="Wingdings" w:hAnsi="Wingdings" w:hint="default"/>
+      </w:rPr>
+    </w:lvl>
+  </w:abstractNum>
+  <w:abstractNum w:abstractNumId="9" w15:restartNumberingAfterBreak="0">
     <w:nsid w:val="5EA8305C"/>
     <w:multiLevelType w:val="hybridMultilevel"/>
     <w:tmpl w:val="8154D106"/>
@@ -4935,7 +5547,7 @@
       </w:rPr>
     </w:lvl>
   </w:abstractNum>
-  <w:abstractNum w:abstractNumId="9" w15:restartNumberingAfterBreak="0">
+  <w:abstractNum w:abstractNumId="10" w15:restartNumberingAfterBreak="0">
     <w:nsid w:val="6F530EA1"/>
     <w:multiLevelType w:val="hybridMultilevel"/>
     <w:tmpl w:val="6D048B0A"/>
@@ -5024,7 +5636,7 @@
       </w:pPr>
     </w:lvl>
   </w:abstractNum>
-  <w:abstractNum w:abstractNumId="10" w15:restartNumberingAfterBreak="0">
+  <w:abstractNum w:abstractNumId="11" w15:restartNumberingAfterBreak="0">
     <w:nsid w:val="748603B9"/>
     <w:multiLevelType w:val="hybridMultilevel"/>
     <w:tmpl w:val="EB326B8C"/>
@@ -5113,7 +5725,7 @@
       </w:pPr>
     </w:lvl>
   </w:abstractNum>
-  <w:abstractNum w:abstractNumId="11" w15:restartNumberingAfterBreak="0">
+  <w:abstractNum w:abstractNumId="12" w15:restartNumberingAfterBreak="0">
     <w:nsid w:val="7A4E5A71"/>
     <w:multiLevelType w:val="hybridMultilevel"/>
     <w:tmpl w:val="06541A98"/>
@@ -5206,13 +5818,13 @@
     <w:abstractNumId w:val="7"/>
   </w:num>
   <w:num w:numId="2">
-    <w:abstractNumId w:val="11"/>
+    <w:abstractNumId w:val="12"/>
   </w:num>
   <w:num w:numId="3">
-    <w:abstractNumId w:val="9"/>
+    <w:abstractNumId w:val="10"/>
   </w:num>
   <w:num w:numId="4">
-    <w:abstractNumId w:val="10"/>
+    <w:abstractNumId w:val="11"/>
   </w:num>
   <w:num w:numId="5">
     <w:abstractNumId w:val="3"/>
@@ -5236,6 +5848,9 @@
     <w:abstractNumId w:val="5"/>
   </w:num>
   <w:num w:numId="12">
+    <w:abstractNumId w:val="9"/>
+  </w:num>
+  <w:num w:numId="13">
     <w:abstractNumId w:val="8"/>
   </w:num>
   <w:numIdMacAtCleanup w:val="4"/>

</xml_diff>

<commit_message>
added factory method design explanation
</commit_message>
<xml_diff>
--- a/C21-Ex01-ItamarAyalon-206024796-YanivAvrahami-302374921/C21 Ex02 Itamar 206024796 Yaniv 302374921.docx
+++ b/C21-Ex01-ItamarAyalon-206024796-YanivAvrahami-302374921/C21 Ex02 Itamar 206024796 Yaniv 302374921.docx
@@ -1023,95 +1023,6 @@
       <w:pPr>
         <w:spacing w:after="0" w:line="240" w:lineRule="auto"/>
         <w:ind w:right="720"/>
-        <w:rPr>
-          <w:rtl/>
-        </w:rPr>
-      </w:pPr>
-    </w:p>
-    <w:p>
-      <w:pPr>
-        <w:spacing w:after="0" w:line="240" w:lineRule="auto"/>
-        <w:ind w:right="720"/>
-      </w:pPr>
-    </w:p>
-    <w:p>
-      <w:pPr>
-        <w:spacing w:after="0" w:line="240" w:lineRule="auto"/>
-        <w:ind w:right="720"/>
-        <w:rPr>
-          <w:rtl/>
-        </w:rPr>
-      </w:pPr>
-    </w:p>
-    <w:p>
-      <w:pPr>
-        <w:spacing w:after="0" w:line="240" w:lineRule="auto"/>
-        <w:ind w:right="720"/>
-        <w:rPr>
-          <w:rtl/>
-        </w:rPr>
-      </w:pPr>
-      <w:r>
-        <w:rPr>
-          <w:rFonts w:hint="cs"/>
-          <w:rtl/>
-        </w:rPr>
-        <w:t>[</w:t>
-      </w:r>
-      <w:r>
-        <w:t>class diagram</w:t>
-      </w:r>
-      <w:r>
-        <w:rPr>
-          <w:rFonts w:hint="cs"/>
-          <w:rtl/>
-        </w:rPr>
-        <w:t xml:space="preserve"> שמתארת את המחלקות שלכם שמעורבות בתבנית (תיאור מלא שכולל </w:t>
-      </w:r>
-      <w:r>
-        <w:t>Properties</w:t>
-      </w:r>
-      <w:r>
-        <w:rPr>
-          <w:rFonts w:hint="cs"/>
-          <w:rtl/>
-        </w:rPr>
-        <w:t xml:space="preserve"> ו- </w:t>
-      </w:r>
-      <w:r>
-        <w:t>Methods</w:t>
-      </w:r>
-      <w:r>
-        <w:rPr>
-          <w:rFonts w:hint="cs"/>
-          <w:rtl/>
-        </w:rPr>
-        <w:t>) והיחסים ביניהם (תאור מלא עבור כל יחס כפי שלמדנו בכיתה). עבור כל מחלקה שלכם, כיתבו מי המקבילה שלה (אם יש כזו) בתבנית (</w:t>
-      </w:r>
-      <w:r>
-        <w:t>Pattern</w:t>
-      </w:r>
-      <w:r>
-        <w:rPr>
-          <w:rFonts w:hint="cs"/>
-          <w:rtl/>
-        </w:rPr>
-        <w:t>) שבחרתם</w:t>
-      </w:r>
-    </w:p>
-    <w:p>
-      <w:pPr>
-        <w:spacing w:after="0" w:line="240" w:lineRule="auto"/>
-        <w:ind w:right="720"/>
-        <w:rPr>
-          <w:rtl/>
-        </w:rPr>
-      </w:pPr>
-    </w:p>
-    <w:p>
-      <w:pPr>
-        <w:spacing w:after="0" w:line="240" w:lineRule="auto"/>
-        <w:ind w:right="720"/>
       </w:pPr>
     </w:p>
     <w:p>
@@ -1582,28 +1493,8 @@
     <w:p>
       <w:pPr>
         <w:spacing w:after="0" w:line="240" w:lineRule="auto"/>
-        <w:ind w:right="720"/>
-        <w:rPr>
-          <w:rtl/>
-        </w:rPr>
-      </w:pPr>
-      <w:r>
-        <w:rPr>
-          <w:rFonts w:hint="cs"/>
-          <w:rtl/>
-        </w:rPr>
-        <w:t>[</w:t>
-      </w:r>
-      <w:r>
-        <w:t>sequence diagram</w:t>
-      </w:r>
-      <w:r>
-        <w:rPr>
-          <w:rFonts w:hint="cs"/>
-          <w:rtl/>
-        </w:rPr>
-        <w:t xml:space="preserve"> שמציגה את התהליך שקשור לתבנית והאינטראקציה בין המחלקות]</w:t>
-      </w:r>
+        <w:ind w:left="720" w:right="720"/>
+      </w:pPr>
     </w:p>
     <w:p>
       <w:pPr>
@@ -1615,258 +1506,60 @@
           <w:rtl/>
         </w:rPr>
       </w:pPr>
-    </w:p>
-    <w:p>
-      <w:pPr>
-        <w:spacing w:after="0" w:line="240" w:lineRule="auto"/>
-        <w:ind w:right="720"/>
-        <w:rPr>
-          <w:sz w:val="20"/>
-          <w:szCs w:val="20"/>
-          <w:rtl/>
-        </w:rPr>
-      </w:pPr>
-    </w:p>
-    <w:p>
-      <w:pPr>
-        <w:spacing w:after="0" w:line="240" w:lineRule="auto"/>
-        <w:ind w:right="720"/>
-        <w:rPr>
-          <w:sz w:val="20"/>
-          <w:szCs w:val="20"/>
-          <w:rtl/>
-        </w:rPr>
-      </w:pPr>
-    </w:p>
-    <w:p>
-      <w:pPr>
-        <w:spacing w:after="0" w:line="240" w:lineRule="auto"/>
-        <w:ind w:right="720"/>
-        <w:rPr>
-          <w:sz w:val="20"/>
-          <w:szCs w:val="20"/>
-          <w:rtl/>
-        </w:rPr>
-      </w:pPr>
-    </w:p>
-    <w:p>
-      <w:pPr>
-        <w:spacing w:after="0" w:line="240" w:lineRule="auto"/>
-        <w:ind w:right="720"/>
-        <w:rPr>
-          <w:sz w:val="20"/>
-          <w:szCs w:val="20"/>
-          <w:rtl/>
-        </w:rPr>
-      </w:pPr>
-    </w:p>
-    <w:p>
-      <w:pPr>
-        <w:spacing w:after="0" w:line="240" w:lineRule="auto"/>
-        <w:ind w:right="720"/>
-        <w:rPr>
-          <w:sz w:val="20"/>
-          <w:szCs w:val="20"/>
-          <w:rtl/>
-        </w:rPr>
-      </w:pPr>
-    </w:p>
-    <w:p>
-      <w:pPr>
-        <w:spacing w:after="0" w:line="240" w:lineRule="auto"/>
-        <w:ind w:right="720"/>
-        <w:rPr>
-          <w:sz w:val="20"/>
-          <w:szCs w:val="20"/>
-          <w:rtl/>
-        </w:rPr>
-      </w:pPr>
-    </w:p>
-    <w:p>
-      <w:pPr>
-        <w:spacing w:after="0" w:line="240" w:lineRule="auto"/>
-        <w:ind w:right="720"/>
-        <w:rPr>
-          <w:sz w:val="20"/>
-          <w:szCs w:val="20"/>
-          <w:rtl/>
-        </w:rPr>
-      </w:pPr>
-    </w:p>
-    <w:p>
-      <w:pPr>
-        <w:spacing w:after="0" w:line="240" w:lineRule="auto"/>
-        <w:ind w:right="720"/>
-        <w:rPr>
-          <w:sz w:val="20"/>
-          <w:szCs w:val="20"/>
-          <w:rtl/>
-        </w:rPr>
-      </w:pPr>
-    </w:p>
-    <w:p>
-      <w:pPr>
-        <w:spacing w:after="0" w:line="240" w:lineRule="auto"/>
-        <w:ind w:right="720"/>
-        <w:rPr>
-          <w:sz w:val="20"/>
-          <w:szCs w:val="20"/>
-          <w:rtl/>
-        </w:rPr>
-      </w:pPr>
-    </w:p>
-    <w:p>
-      <w:pPr>
-        <w:spacing w:after="0" w:line="240" w:lineRule="auto"/>
-        <w:ind w:right="720"/>
-        <w:rPr>
-          <w:sz w:val="20"/>
-          <w:szCs w:val="20"/>
-          <w:rtl/>
-        </w:rPr>
-      </w:pPr>
-    </w:p>
-    <w:p>
-      <w:pPr>
-        <w:spacing w:after="0" w:line="240" w:lineRule="auto"/>
-        <w:ind w:right="720"/>
-        <w:rPr>
-          <w:sz w:val="20"/>
-          <w:szCs w:val="20"/>
-          <w:rtl/>
-        </w:rPr>
-      </w:pPr>
-    </w:p>
-    <w:p>
-      <w:pPr>
-        <w:spacing w:after="0" w:line="240" w:lineRule="auto"/>
-        <w:ind w:right="720"/>
-        <w:rPr>
-          <w:sz w:val="20"/>
-          <w:szCs w:val="20"/>
-          <w:rtl/>
-        </w:rPr>
-      </w:pPr>
-    </w:p>
-    <w:p>
-      <w:pPr>
-        <w:spacing w:after="0" w:line="240" w:lineRule="auto"/>
-        <w:ind w:right="720"/>
-        <w:rPr>
-          <w:sz w:val="20"/>
-          <w:szCs w:val="20"/>
-          <w:rtl/>
-        </w:rPr>
-      </w:pPr>
-    </w:p>
-    <w:p>
-      <w:pPr>
-        <w:spacing w:after="0" w:line="240" w:lineRule="auto"/>
-        <w:ind w:right="720"/>
-        <w:rPr>
-          <w:sz w:val="20"/>
-          <w:szCs w:val="20"/>
-          <w:rtl/>
-        </w:rPr>
-      </w:pPr>
-    </w:p>
-    <w:p>
-      <w:pPr>
-        <w:spacing w:after="0" w:line="240" w:lineRule="auto"/>
-        <w:ind w:right="720"/>
-        <w:rPr>
-          <w:sz w:val="20"/>
-          <w:szCs w:val="20"/>
-          <w:rtl/>
-        </w:rPr>
-      </w:pPr>
-    </w:p>
-    <w:p>
-      <w:pPr>
-        <w:spacing w:after="0" w:line="240" w:lineRule="auto"/>
-        <w:ind w:right="720"/>
-        <w:rPr>
-          <w:sz w:val="20"/>
-          <w:szCs w:val="20"/>
-          <w:rtl/>
-        </w:rPr>
-      </w:pPr>
-    </w:p>
-    <w:p>
-      <w:pPr>
-        <w:spacing w:after="0" w:line="240" w:lineRule="auto"/>
-        <w:ind w:right="720"/>
-        <w:rPr>
-          <w:sz w:val="20"/>
-          <w:szCs w:val="20"/>
-        </w:rPr>
-      </w:pPr>
-    </w:p>
-    <w:p>
-      <w:pPr>
-        <w:spacing w:after="0" w:line="240" w:lineRule="auto"/>
-        <w:ind w:right="720"/>
-        <w:rPr>
-          <w:sz w:val="20"/>
-          <w:szCs w:val="20"/>
-          <w:rtl/>
-        </w:rPr>
-      </w:pPr>
-    </w:p>
-    <w:p>
-      <w:pPr>
-        <w:spacing w:after="0" w:line="240" w:lineRule="auto"/>
-        <w:ind w:right="720"/>
-        <w:rPr>
-          <w:sz w:val="20"/>
-          <w:szCs w:val="20"/>
-          <w:rtl/>
-        </w:rPr>
-      </w:pPr>
-    </w:p>
-    <w:p>
-      <w:pPr>
-        <w:spacing w:after="0" w:line="240" w:lineRule="auto"/>
-        <w:ind w:right="720"/>
-        <w:rPr>
-          <w:sz w:val="20"/>
-          <w:szCs w:val="20"/>
-          <w:rtl/>
-        </w:rPr>
-      </w:pPr>
-    </w:p>
-    <w:p>
-      <w:pPr>
-        <w:spacing w:after="0" w:line="240" w:lineRule="auto"/>
-        <w:ind w:right="720"/>
-        <w:rPr>
-          <w:sz w:val="20"/>
-          <w:szCs w:val="20"/>
-          <w:rtl/>
-        </w:rPr>
-      </w:pPr>
-    </w:p>
-    <w:p>
-      <w:pPr>
-        <w:spacing w:after="0" w:line="240" w:lineRule="auto"/>
-        <w:ind w:right="720"/>
-        <w:rPr>
-          <w:sz w:val="20"/>
-          <w:szCs w:val="20"/>
-          <w:rtl/>
-        </w:rPr>
-      </w:pPr>
-    </w:p>
-    <w:p>
-      <w:pPr>
-        <w:spacing w:after="0" w:line="240" w:lineRule="auto"/>
-        <w:ind w:right="720"/>
-        <w:rPr>
-          <w:sz w:val="20"/>
-          <w:szCs w:val="20"/>
-          <w:rtl/>
-        </w:rPr>
-      </w:pPr>
+      <w:r>
+        <w:rPr>
+          <w:rFonts w:hint="cs"/>
+          <w:noProof/>
+        </w:rPr>
+        <w:drawing>
+          <wp:inline distT="0" distB="0" distL="0" distR="0" wp14:anchorId="4CC0DECB" wp14:editId="415F5081">
+            <wp:extent cx="5262880" cy="3200400"/>
+            <wp:effectExtent l="0" t="0" r="0" b="0"/>
+            <wp:docPr id="8" name="Picture 8"/>
+            <wp:cNvGraphicFramePr>
+              <a:graphicFrameLocks xmlns:a="http://schemas.openxmlformats.org/drawingml/2006/main" noChangeAspect="1"/>
+            </wp:cNvGraphicFramePr>
+            <a:graphic xmlns:a="http://schemas.openxmlformats.org/drawingml/2006/main">
+              <a:graphicData uri="http://schemas.openxmlformats.org/drawingml/2006/picture">
+                <pic:pic xmlns:pic="http://schemas.openxmlformats.org/drawingml/2006/picture">
+                  <pic:nvPicPr>
+                    <pic:cNvPr id="0" name="Picture 1"/>
+                    <pic:cNvPicPr>
+                      <a:picLocks noChangeAspect="1" noChangeArrowheads="1"/>
+                    </pic:cNvPicPr>
+                  </pic:nvPicPr>
+                  <pic:blipFill>
+                    <a:blip r:embed="rId10" cstate="print">
+                      <a:extLst>
+                        <a:ext uri="{28A0092B-C50C-407E-A947-70E740481C1C}">
+                          <a14:useLocalDpi xmlns:a14="http://schemas.microsoft.com/office/drawing/2010/main" val="0"/>
+                        </a:ext>
+                      </a:extLst>
+                    </a:blip>
+                    <a:srcRect/>
+                    <a:stretch>
+                      <a:fillRect/>
+                    </a:stretch>
+                  </pic:blipFill>
+                  <pic:spPr bwMode="auto">
+                    <a:xfrm>
+                      <a:off x="0" y="0"/>
+                      <a:ext cx="5262880" cy="3200400"/>
+                    </a:xfrm>
+                    <a:prstGeom prst="rect">
+                      <a:avLst/>
+                    </a:prstGeom>
+                    <a:noFill/>
+                    <a:ln>
+                      <a:noFill/>
+                    </a:ln>
+                  </pic:spPr>
+                </pic:pic>
+              </a:graphicData>
+            </a:graphic>
+          </wp:inline>
+        </w:drawing>
+      </w:r>
     </w:p>
     <w:p>
       <w:pPr>
@@ -1911,7 +1604,6 @@
           <w:sz w:val="20"/>
           <w:szCs w:val="20"/>
         </w:rPr>
-        <w:lastRenderedPageBreak/>
         <w:drawing>
           <wp:anchor distT="0" distB="0" distL="114300" distR="114300" simplePos="0" relativeHeight="251660800" behindDoc="1" locked="0" layoutInCell="1" allowOverlap="1" wp14:anchorId="3B90655A" wp14:editId="2C236896">
             <wp:simplePos x="0" y="0"/>
@@ -1946,7 +1638,7 @@
                     </pic:cNvPicPr>
                   </pic:nvPicPr>
                   <pic:blipFill>
-                    <a:blip r:embed="rId10">
+                    <a:blip r:embed="rId11">
                       <a:extLst>
                         <a:ext uri="{28A0092B-C50C-407E-A947-70E740481C1C}">
                           <a14:useLocalDpi xmlns:a14="http://schemas.microsoft.com/office/drawing/2010/main" val="0"/>
@@ -2533,7 +2225,6 @@
         <w:rPr>
           <w:noProof/>
         </w:rPr>
-        <w:lastRenderedPageBreak/>
         <w:drawing>
           <wp:inline distT="0" distB="0" distL="0" distR="0" wp14:anchorId="6AF977AC" wp14:editId="728D7B9E">
             <wp:extent cx="5266690" cy="3591560"/>
@@ -2552,7 +2243,7 @@
                     </pic:cNvPicPr>
                   </pic:nvPicPr>
                   <pic:blipFill>
-                    <a:blip r:embed="rId11" cstate="print">
+                    <a:blip r:embed="rId12" cstate="print">
                       <a:extLst>
                         <a:ext uri="{28A0092B-C50C-407E-A947-70E740481C1C}">
                           <a14:useLocalDpi xmlns:a14="http://schemas.microsoft.com/office/drawing/2010/main" val="0"/>
@@ -2624,6 +2315,7 @@
           <w:rFonts w:hint="cs"/>
           <w:noProof/>
         </w:rPr>
+        <w:lastRenderedPageBreak/>
         <w:drawing>
           <wp:inline distT="0" distB="0" distL="0" distR="0" wp14:anchorId="6962A40B" wp14:editId="083C1E1B">
             <wp:extent cx="5267325" cy="3248025"/>
@@ -2642,7 +2334,7 @@
                     </pic:cNvPicPr>
                   </pic:nvPicPr>
                   <pic:blipFill>
-                    <a:blip r:embed="rId12" cstate="print">
+                    <a:blip r:embed="rId13" cstate="print">
                       <a:extLst>
                         <a:ext uri="{28A0092B-C50C-407E-A947-70E740481C1C}">
                           <a14:useLocalDpi xmlns:a14="http://schemas.microsoft.com/office/drawing/2010/main" val="0"/>
@@ -3294,7 +2986,6 @@
       <w:pPr>
         <w:pStyle w:val="ListParagraph"/>
         <w:rPr>
-          <w:rFonts w:hint="cs"/>
           <w:rtl/>
         </w:rPr>
       </w:pPr>
@@ -3593,7 +3284,6 @@
       <w:pPr>
         <w:pStyle w:val="ListParagraph"/>
         <w:rPr>
-          <w:rFonts w:hint="cs"/>
           <w:rtl/>
         </w:rPr>
       </w:pPr>
@@ -3737,14 +3427,7 @@
           <w:rFonts w:hint="cs"/>
           <w:rtl/>
         </w:rPr>
-        <w:t xml:space="preserve"> </w:t>
-      </w:r>
-      <w:r>
-        <w:rPr>
-          <w:rFonts w:hint="cs"/>
-          <w:rtl/>
-        </w:rPr>
-        <w:t xml:space="preserve">השתמשנו ב </w:t>
+        <w:t xml:space="preserve"> השתמשנו ב </w:t>
       </w:r>
       <w:r>
         <w:t>Data Bindings</w:t>
@@ -3794,12 +3477,61 @@
           <w:color w:val="E36C0A" w:themeColor="accent6" w:themeShade="BF"/>
           <w:rtl/>
         </w:rPr>
-        <w:t>(שורה 17)</w:t>
-      </w:r>
-      <w:r>
-        <w:rPr>
-          <w:rFonts w:ascii="Consolas" w:hAnsi="Consolas" w:hint="cs"/>
+        <w:t xml:space="preserve">(שורה 17) </w:t>
+      </w:r>
+      <w:r>
+        <w:rPr>
+          <w:rFonts w:hint="cs"/>
+          <w:rtl/>
+        </w:rPr>
+        <w:t xml:space="preserve">בכדי לבצע </w:t>
+      </w:r>
+      <w:r>
+        <w:t>Data Bindings</w:t>
+      </w:r>
+      <w:r>
+        <w:rPr>
+          <w:rFonts w:hint="cs"/>
+          <w:rtl/>
+        </w:rPr>
+        <w:t xml:space="preserve"> מורכב יותר לחלק מן המידעים שנציג</w:t>
+      </w:r>
+      <w:r>
+        <w:rPr>
+          <w:rFonts w:hint="cs"/>
+          <w:rtl/>
+        </w:rPr>
+        <w:t xml:space="preserve"> בחלק מהפקדים</w:t>
+      </w:r>
+      <w:r>
+        <w:rPr>
+          <w:rFonts w:hint="cs"/>
+          <w:rtl/>
+        </w:rPr>
+        <w:t>.</w:t>
+      </w:r>
+    </w:p>
+    <w:p>
+      <w:pPr>
+        <w:pStyle w:val="ListParagraph"/>
+      </w:pPr>
+      <w:r>
+        <w:rPr>
+          <w:rFonts w:hint="cs"/>
+          <w:rtl/>
+        </w:rPr>
+        <w:t xml:space="preserve">בשורות </w:t>
+      </w:r>
+      <w:r>
+        <w:rPr>
           <w:color w:val="E36C0A" w:themeColor="accent6" w:themeShade="BF"/>
+        </w:rPr>
+        <w:t>30, 39</w:t>
+      </w:r>
+      <w:r>
+        <w:rPr>
+          <w:rFonts w:hint="cs"/>
+          <w:color w:val="E36C0A" w:themeColor="accent6" w:themeShade="BF"/>
           <w:rtl/>
         </w:rPr>
         <w:t xml:space="preserve"> </w:t>
@@ -3809,70 +3541,6 @@
           <w:rFonts w:hint="cs"/>
           <w:rtl/>
         </w:rPr>
-        <w:t xml:space="preserve">בכדי </w:t>
-      </w:r>
-      <w:r>
-        <w:rPr>
-          <w:rFonts w:hint="cs"/>
-          <w:rtl/>
-        </w:rPr>
-        <w:t xml:space="preserve">לבצע </w:t>
-      </w:r>
-      <w:r>
-        <w:t>Data Bindings</w:t>
-      </w:r>
-      <w:r>
-        <w:rPr>
-          <w:rFonts w:hint="cs"/>
-          <w:rtl/>
-        </w:rPr>
-        <w:t xml:space="preserve"> מורכב יותר לחלק מן המידעים שנציג</w:t>
-      </w:r>
-      <w:r>
-        <w:rPr>
-          <w:rFonts w:hint="cs"/>
-          <w:rtl/>
-        </w:rPr>
-        <w:t xml:space="preserve"> בחלק מהפקדים</w:t>
-      </w:r>
-      <w:r>
-        <w:rPr>
-          <w:rFonts w:hint="cs"/>
-          <w:rtl/>
-        </w:rPr>
-        <w:t>.</w:t>
-      </w:r>
-    </w:p>
-    <w:p>
-      <w:pPr>
-        <w:pStyle w:val="ListParagraph"/>
-      </w:pPr>
-      <w:r>
-        <w:rPr>
-          <w:rFonts w:hint="cs"/>
-          <w:rtl/>
-        </w:rPr>
-        <w:t xml:space="preserve">בשורות </w:t>
-      </w:r>
-      <w:r>
-        <w:rPr>
-          <w:color w:val="E36C0A" w:themeColor="accent6" w:themeShade="BF"/>
-        </w:rPr>
-        <w:t>30, 39</w:t>
-      </w:r>
-      <w:r>
-        <w:rPr>
-          <w:rFonts w:hint="cs"/>
-          <w:color w:val="E36C0A" w:themeColor="accent6" w:themeShade="BF"/>
-          <w:rtl/>
-        </w:rPr>
-        <w:t xml:space="preserve"> </w:t>
-      </w:r>
-      <w:r>
-        <w:rPr>
-          <w:rFonts w:hint="cs"/>
-          <w:rtl/>
-        </w:rPr>
         <w:t>ניתן לראות את המטודות הללו.</w:t>
       </w:r>
     </w:p>
@@ -3884,8 +3552,8 @@
       </w:pPr>
     </w:p>
     <w:sectPr>
-      <w:headerReference w:type="default" r:id="rId13"/>
-      <w:footerReference w:type="default" r:id="rId14"/>
+      <w:headerReference w:type="default" r:id="rId14"/>
+      <w:footerReference w:type="default" r:id="rId15"/>
       <w:pgSz w:w="11906" w:h="16838"/>
       <w:pgMar w:top="825" w:right="1800" w:bottom="426" w:left="1800" w:header="142" w:footer="271" w:gutter="0"/>
       <w:cols w:space="708"/>

</xml_diff>

<commit_message>
Added singleton sequence diagram
</commit_message>
<xml_diff>
--- a/C21-Ex01-ItamarAyalon-206024796-YanivAvrahami-302374921/C21 Ex02 Itamar 206024796 Yaniv 302374921.docx
+++ b/C21-Ex01-ItamarAyalon-206024796-YanivAvrahami-302374921/C21 Ex02 Itamar 206024796 Yaniv 302374921.docx
@@ -5,6 +5,7 @@
     <w:p>
       <w:pPr>
         <w:rPr>
+          <w:rFonts w:hint="cs"/>
           <w:rtl/>
         </w:rPr>
       </w:pPr>
@@ -437,14 +438,12 @@
         </w:rPr>
         <w:t xml:space="preserve">מהמחלקה </w:t>
       </w:r>
-      <w:proofErr w:type="spellStart"/>
       <w:r>
         <w:rPr>
           <w:rFonts w:asciiTheme="minorBidi" w:hAnsiTheme="minorBidi"/>
         </w:rPr>
         <w:t>FacebookService</w:t>
       </w:r>
-      <w:proofErr w:type="spellEnd"/>
       <w:r>
         <w:rPr>
           <w:rFonts w:asciiTheme="minorBidi" w:hAnsiTheme="minorBidi" w:hint="cs"/>
@@ -465,14 +464,12 @@
         </w:rPr>
         <w:t>אין צורך שכמה מחלקות יימשכו מידע מה-</w:t>
       </w:r>
-      <w:proofErr w:type="spellStart"/>
       <w:r>
         <w:rPr>
           <w:rFonts w:asciiTheme="minorBidi" w:hAnsiTheme="minorBidi"/>
         </w:rPr>
         <w:t>FacebookService</w:t>
       </w:r>
-      <w:proofErr w:type="spellEnd"/>
       <w:r>
         <w:rPr>
           <w:rFonts w:asciiTheme="minorBidi" w:hAnsiTheme="minorBidi" w:hint="cs"/>
@@ -585,7 +582,23 @@
           <w:rFonts w:hint="cs"/>
           <w:rtl/>
         </w:rPr>
-        <w:t xml:space="preserve"> מיצרת מופע יחיד של עצמה עם הגנה מפני </w:t>
+        <w:t xml:space="preserve"> </w:t>
+      </w:r>
+      <w:proofErr w:type="spellStart"/>
+      <w:r>
+        <w:rPr>
+          <w:rFonts w:hint="cs"/>
+          <w:rtl/>
+        </w:rPr>
+        <w:t>מיצרת</w:t>
+      </w:r>
+      <w:proofErr w:type="spellEnd"/>
+      <w:r>
+        <w:rPr>
+          <w:rFonts w:hint="cs"/>
+          <w:rtl/>
+        </w:rPr>
+        <w:t xml:space="preserve"> מופע יחיד של עצמה עם הגנה מפני </w:t>
       </w:r>
       <w:r>
         <w:t>thread</w:t>
@@ -884,37 +897,77 @@
           <w:rtl/>
         </w:rPr>
       </w:pPr>
-      <w:r>
-        <w:rPr>
-          <w:rFonts w:hint="cs"/>
-          <w:rtl/>
-        </w:rPr>
-        <w:t>[</w:t>
-      </w:r>
-      <w:r>
-        <w:t>sequence diagram</w:t>
-      </w:r>
-      <w:r>
-        <w:rPr>
-          <w:rFonts w:hint="cs"/>
-          <w:rtl/>
-        </w:rPr>
-        <w:t xml:space="preserve"> שמציגה את התהליך שקשור לתבנית</w:t>
-      </w:r>
-      <w:r>
-        <w:rPr>
-          <w:rFonts w:hint="cs"/>
-          <w:rtl/>
-        </w:rPr>
-        <w:t xml:space="preserve"> והאינטראקציה בין המחלקות</w:t>
-      </w:r>
-      <w:r>
-        <w:rPr>
-          <w:rFonts w:hint="cs"/>
-          <w:rtl/>
-        </w:rPr>
-        <w:t>]</w:t>
-      </w:r>
+    </w:p>
+    <w:p>
+      <w:pPr>
+        <w:spacing w:after="0" w:line="240" w:lineRule="auto"/>
+        <w:ind w:right="720"/>
+        <w:rPr>
+          <w:rtl/>
+        </w:rPr>
+      </w:pPr>
+      <w:r>
+        <w:rPr>
+          <w:noProof/>
+        </w:rPr>
+        <w:drawing>
+          <wp:inline distT="0" distB="0" distL="0" distR="0" wp14:anchorId="4826FFA2" wp14:editId="693578C2">
+            <wp:extent cx="3070416" cy="2707992"/>
+            <wp:effectExtent l="0" t="0" r="0" b="0"/>
+            <wp:docPr id="10" name="Picture 10" descr="Diagram&#10;&#10;Description automatically generated"/>
+            <wp:cNvGraphicFramePr>
+              <a:graphicFrameLocks xmlns:a="http://schemas.openxmlformats.org/drawingml/2006/main" noChangeAspect="1"/>
+            </wp:cNvGraphicFramePr>
+            <a:graphic xmlns:a="http://schemas.openxmlformats.org/drawingml/2006/main">
+              <a:graphicData uri="http://schemas.openxmlformats.org/drawingml/2006/picture">
+                <pic:pic xmlns:pic="http://schemas.openxmlformats.org/drawingml/2006/picture">
+                  <pic:nvPicPr>
+                    <pic:cNvPr id="10" name="Picture 10" descr="Diagram&#10;&#10;Description automatically generated"/>
+                    <pic:cNvPicPr>
+                      <a:picLocks noChangeAspect="1" noChangeArrowheads="1"/>
+                    </pic:cNvPicPr>
+                  </pic:nvPicPr>
+                  <pic:blipFill>
+                    <a:blip r:embed="rId9" cstate="print">
+                      <a:extLst>
+                        <a:ext uri="{28A0092B-C50C-407E-A947-70E740481C1C}">
+                          <a14:useLocalDpi xmlns:a14="http://schemas.microsoft.com/office/drawing/2010/main" val="0"/>
+                        </a:ext>
+                      </a:extLst>
+                    </a:blip>
+                    <a:srcRect/>
+                    <a:stretch>
+                      <a:fillRect/>
+                    </a:stretch>
+                  </pic:blipFill>
+                  <pic:spPr bwMode="auto">
+                    <a:xfrm>
+                      <a:off x="0" y="0"/>
+                      <a:ext cx="3080939" cy="2717273"/>
+                    </a:xfrm>
+                    <a:prstGeom prst="rect">
+                      <a:avLst/>
+                    </a:prstGeom>
+                    <a:noFill/>
+                    <a:ln>
+                      <a:noFill/>
+                    </a:ln>
+                  </pic:spPr>
+                </pic:pic>
+              </a:graphicData>
+            </a:graphic>
+          </wp:inline>
+        </w:drawing>
+      </w:r>
+    </w:p>
+    <w:p>
+      <w:pPr>
+        <w:spacing w:after="0" w:line="240" w:lineRule="auto"/>
+        <w:ind w:right="720"/>
+        <w:rPr>
+          <w:rtl/>
+        </w:rPr>
+      </w:pPr>
     </w:p>
     <w:p>
       <w:pPr>
@@ -971,7 +1024,7 @@
                     </pic:cNvPicPr>
                   </pic:nvPicPr>
                   <pic:blipFill>
-                    <a:blip r:embed="rId9">
+                    <a:blip r:embed="rId10">
                       <a:extLst>
                         <a:ext uri="{28A0092B-C50C-407E-A947-70E740481C1C}">
                           <a14:useLocalDpi xmlns:a14="http://schemas.microsoft.com/office/drawing/2010/main" val="0"/>
@@ -1021,8 +1074,10 @@
     </w:p>
     <w:p>
       <w:pPr>
-        <w:spacing w:after="0" w:line="240" w:lineRule="auto"/>
-        <w:ind w:right="720"/>
+        <w:pStyle w:val="Heading3"/>
+        <w:rPr>
+          <w:rtl/>
+        </w:rPr>
       </w:pPr>
     </w:p>
     <w:p>
@@ -1529,7 +1584,7 @@
                     </pic:cNvPicPr>
                   </pic:nvPicPr>
                   <pic:blipFill>
-                    <a:blip r:embed="rId10" cstate="print">
+                    <a:blip r:embed="rId11" cstate="print">
                       <a:extLst>
                         <a:ext uri="{28A0092B-C50C-407E-A947-70E740481C1C}">
                           <a14:useLocalDpi xmlns:a14="http://schemas.microsoft.com/office/drawing/2010/main" val="0"/>
@@ -1604,6 +1659,7 @@
           <w:sz w:val="20"/>
           <w:szCs w:val="20"/>
         </w:rPr>
+        <w:lastRenderedPageBreak/>
         <w:drawing>
           <wp:anchor distT="0" distB="0" distL="114300" distR="114300" simplePos="0" relativeHeight="251660800" behindDoc="1" locked="0" layoutInCell="1" allowOverlap="1" wp14:anchorId="3B90655A" wp14:editId="2C236896">
             <wp:simplePos x="0" y="0"/>
@@ -1638,7 +1694,7 @@
                     </pic:cNvPicPr>
                   </pic:nvPicPr>
                   <pic:blipFill>
-                    <a:blip r:embed="rId11">
+                    <a:blip r:embed="rId12">
                       <a:extLst>
                         <a:ext uri="{28A0092B-C50C-407E-A947-70E740481C1C}">
                           <a14:useLocalDpi xmlns:a14="http://schemas.microsoft.com/office/drawing/2010/main" val="0"/>
@@ -2225,6 +2281,7 @@
         <w:rPr>
           <w:noProof/>
         </w:rPr>
+        <w:lastRenderedPageBreak/>
         <w:drawing>
           <wp:inline distT="0" distB="0" distL="0" distR="0" wp14:anchorId="6AF977AC" wp14:editId="728D7B9E">
             <wp:extent cx="5266690" cy="3591560"/>
@@ -2243,7 +2300,7 @@
                     </pic:cNvPicPr>
                   </pic:nvPicPr>
                   <pic:blipFill>
-                    <a:blip r:embed="rId12" cstate="print">
+                    <a:blip r:embed="rId13" cstate="print">
                       <a:extLst>
                         <a:ext uri="{28A0092B-C50C-407E-A947-70E740481C1C}">
                           <a14:useLocalDpi xmlns:a14="http://schemas.microsoft.com/office/drawing/2010/main" val="0"/>
@@ -2315,7 +2372,6 @@
           <w:rFonts w:hint="cs"/>
           <w:noProof/>
         </w:rPr>
-        <w:lastRenderedPageBreak/>
         <w:drawing>
           <wp:inline distT="0" distB="0" distL="0" distR="0" wp14:anchorId="6962A40B" wp14:editId="083C1E1B">
             <wp:extent cx="5267325" cy="3248025"/>
@@ -2334,7 +2390,7 @@
                     </pic:cNvPicPr>
                   </pic:nvPicPr>
                   <pic:blipFill>
-                    <a:blip r:embed="rId13" cstate="print">
+                    <a:blip r:embed="rId14" cstate="print">
                       <a:extLst>
                         <a:ext uri="{28A0092B-C50C-407E-A947-70E740481C1C}">
                           <a14:useLocalDpi xmlns:a14="http://schemas.microsoft.com/office/drawing/2010/main" val="0"/>
@@ -2465,7 +2521,23 @@
           <w:rFonts w:hint="cs"/>
           <w:rtl/>
         </w:rPr>
-        <w:t xml:space="preserve"> בעזרת לוקים במקומות שנראו בעייתיים מבחינת מולטי-טראדד.</w:t>
+        <w:t xml:space="preserve"> בעזרת לוקים במקומות שנראו בעייתיים מבחינת מולטי-</w:t>
+      </w:r>
+      <w:proofErr w:type="spellStart"/>
+      <w:r>
+        <w:rPr>
+          <w:rFonts w:hint="cs"/>
+          <w:rtl/>
+        </w:rPr>
+        <w:t>טראדד</w:t>
+      </w:r>
+      <w:proofErr w:type="spellEnd"/>
+      <w:r>
+        <w:rPr>
+          <w:rFonts w:hint="cs"/>
+          <w:rtl/>
+        </w:rPr>
+        <w:t>.</w:t>
       </w:r>
     </w:p>
     <w:p>
@@ -2552,22 +2624,20 @@
         </w:rPr>
         <w:t xml:space="preserve">את הפעלת המטודה </w:t>
       </w:r>
-      <w:proofErr w:type="spellStart"/>
       <w:r>
         <w:rPr>
           <w:rFonts w:ascii="Consolas" w:hAnsi="Consolas" w:cs="Consolas"/>
           <w:color w:val="E36C0A" w:themeColor="accent6" w:themeShade="BF"/>
-          <w:lang w:val="en-IL"/>
+          <w:lang/>
         </w:rPr>
         <w:t>fetchAlbumsOnLoad</w:t>
       </w:r>
-      <w:proofErr w:type="spellEnd"/>
       <w:r>
         <w:rPr>
           <w:rFonts w:ascii="Consolas" w:hAnsi="Consolas" w:hint="cs"/>
           <w:color w:val="E36C0A" w:themeColor="accent6" w:themeShade="BF"/>
           <w:rtl/>
-          <w:lang w:val="en-IL"/>
+          <w:lang/>
         </w:rPr>
         <w:t xml:space="preserve"> </w:t>
       </w:r>
@@ -2576,18 +2646,29 @@
           <w:rFonts w:ascii="Consolas" w:hAnsi="Consolas" w:hint="cs"/>
           <w:color w:val="E36C0A" w:themeColor="accent6" w:themeShade="BF"/>
           <w:rtl/>
-          <w:lang w:val="en-IL"/>
+          <w:lang/>
         </w:rPr>
         <w:t xml:space="preserve">(שורה 29) </w:t>
       </w:r>
+      <w:proofErr w:type="spellStart"/>
       <w:r>
         <w:rPr>
           <w:rFonts w:ascii="Consolas" w:hAnsi="Consolas" w:hint="cs"/>
           <w:color w:val="000000"/>
           <w:rtl/>
-          <w:lang w:val="en-IL"/>
-        </w:rPr>
-        <w:t>בטראד נפרד.</w:t>
+          <w:lang/>
+        </w:rPr>
+        <w:t>בטראד</w:t>
+      </w:r>
+      <w:proofErr w:type="spellEnd"/>
+      <w:r>
+        <w:rPr>
+          <w:rFonts w:ascii="Consolas" w:hAnsi="Consolas" w:hint="cs"/>
+          <w:color w:val="000000"/>
+          <w:rtl/>
+          <w:lang/>
+        </w:rPr>
+        <w:t xml:space="preserve"> נפרד.</w:t>
       </w:r>
     </w:p>
     <w:p>
@@ -2597,7 +2678,7 @@
           <w:rFonts w:ascii="Consolas" w:hAnsi="Consolas"/>
           <w:color w:val="000000"/>
           <w:rtl/>
-          <w:lang w:val="en-IL"/>
+          <w:lang/>
         </w:rPr>
       </w:pPr>
       <w:r>
@@ -2605,7 +2686,7 @@
           <w:rFonts w:ascii="Consolas" w:hAnsi="Consolas" w:hint="cs"/>
           <w:color w:val="000000"/>
           <w:rtl/>
-          <w:lang w:val="en-IL"/>
+          <w:lang/>
         </w:rPr>
         <w:t xml:space="preserve">המטודה פונה אל </w:t>
       </w:r>
@@ -2631,7 +2712,7 @@
           <w:rFonts w:ascii="Consolas" w:hAnsi="Consolas" w:hint="cs"/>
           <w:color w:val="000000"/>
           <w:rtl/>
-          <w:lang w:val="en-IL"/>
+          <w:lang/>
         </w:rPr>
         <w:t>במטרה לחלץ את כל האלבומים בצורה אסינכרונית</w:t>
       </w:r>
@@ -2640,7 +2721,7 @@
           <w:rFonts w:ascii="Consolas" w:hAnsi="Consolas" w:hint="cs"/>
           <w:color w:val="000000"/>
           <w:rtl/>
-          <w:lang w:val="en-IL"/>
+          <w:lang/>
         </w:rPr>
         <w:t xml:space="preserve">, ומוסיפה אותם לתוך הרשימה המוצגת ב </w:t>
       </w:r>
@@ -2648,7 +2729,7 @@
         <w:rPr>
           <w:rFonts w:ascii="Consolas" w:hAnsi="Consolas" w:hint="cs"/>
           <w:color w:val="000000"/>
-          <w:lang w:val="en-IL"/>
+          <w:lang/>
         </w:rPr>
         <w:t>UI</w:t>
       </w:r>
@@ -2657,7 +2738,7 @@
           <w:rFonts w:ascii="Consolas" w:hAnsi="Consolas" w:hint="cs"/>
           <w:color w:val="000000"/>
           <w:rtl/>
-          <w:lang w:val="en-IL"/>
+          <w:lang/>
         </w:rPr>
         <w:t>,</w:t>
       </w:r>
@@ -2666,7 +2747,7 @@
           <w:rFonts w:ascii="Consolas" w:hAnsi="Consolas" w:hint="cs"/>
           <w:color w:val="000000"/>
           <w:rtl/>
-          <w:lang w:val="en-IL"/>
+          <w:lang/>
         </w:rPr>
         <w:t xml:space="preserve"> </w:t>
       </w:r>
@@ -2675,7 +2756,7 @@
           <w:rFonts w:ascii="Consolas" w:hAnsi="Consolas" w:hint="cs"/>
           <w:color w:val="000000"/>
           <w:rtl/>
-          <w:lang w:val="en-IL"/>
+          <w:lang/>
         </w:rPr>
         <w:t>כדי לא</w:t>
       </w:r>
@@ -2684,34 +2765,54 @@
           <w:rFonts w:ascii="Consolas" w:hAnsi="Consolas" w:hint="cs"/>
           <w:color w:val="000000"/>
           <w:rtl/>
-          <w:lang w:val="en-IL"/>
-        </w:rPr>
-        <w:t xml:space="preserve"> לפגוע בחווית המשתמש</w:t>
-      </w:r>
+          <w:lang/>
+        </w:rPr>
+        <w:t xml:space="preserve"> לפגוע </w:t>
+      </w:r>
+      <w:proofErr w:type="spellStart"/>
       <w:r>
         <w:rPr>
           <w:rFonts w:ascii="Consolas" w:hAnsi="Consolas" w:hint="cs"/>
           <w:color w:val="000000"/>
           <w:rtl/>
-          <w:lang w:val="en-IL"/>
-        </w:rPr>
-        <w:t xml:space="preserve"> </w:t>
-      </w:r>
+          <w:lang/>
+        </w:rPr>
+        <w:t>בחווית</w:t>
+      </w:r>
+      <w:proofErr w:type="spellEnd"/>
       <w:r>
         <w:rPr>
           <w:rFonts w:ascii="Consolas" w:hAnsi="Consolas" w:hint="cs"/>
           <w:color w:val="000000"/>
           <w:rtl/>
-          <w:lang w:val="en-IL"/>
-        </w:rPr>
-        <w:t>כיוון שפעולה זו לוקחת זמן</w:t>
+          <w:lang/>
+        </w:rPr>
+        <w:t xml:space="preserve"> המשתמש</w:t>
       </w:r>
       <w:r>
         <w:rPr>
           <w:rFonts w:ascii="Consolas" w:hAnsi="Consolas" w:hint="cs"/>
           <w:color w:val="000000"/>
           <w:rtl/>
-          <w:lang w:val="en-IL"/>
+          <w:lang/>
+        </w:rPr>
+        <w:t xml:space="preserve"> </w:t>
+      </w:r>
+      <w:r>
+        <w:rPr>
+          <w:rFonts w:ascii="Consolas" w:hAnsi="Consolas" w:hint="cs"/>
+          <w:color w:val="000000"/>
+          <w:rtl/>
+          <w:lang/>
+        </w:rPr>
+        <w:t>כיוון שפעולה זו לוקחת זמן</w:t>
+      </w:r>
+      <w:r>
+        <w:rPr>
+          <w:rFonts w:ascii="Consolas" w:hAnsi="Consolas" w:hint="cs"/>
+          <w:color w:val="000000"/>
+          <w:rtl/>
+          <w:lang/>
         </w:rPr>
         <w:t>.</w:t>
       </w:r>
@@ -2803,7 +2904,7 @@
         <w:rPr>
           <w:rFonts w:ascii="Consolas" w:hAnsi="Consolas" w:cs="Consolas"/>
           <w:color w:val="E36C0A" w:themeColor="accent6" w:themeShade="BF"/>
-          <w:lang w:val="en-IL"/>
+          <w:lang/>
         </w:rPr>
         <w:t>fetch</w:t>
       </w:r>
@@ -2814,22 +2915,20 @@
         </w:rPr>
         <w:t>Event</w:t>
       </w:r>
-      <w:proofErr w:type="spellStart"/>
       <w:r>
         <w:rPr>
           <w:rFonts w:ascii="Consolas" w:hAnsi="Consolas" w:cs="Consolas"/>
           <w:color w:val="E36C0A" w:themeColor="accent6" w:themeShade="BF"/>
-          <w:lang w:val="en-IL"/>
+          <w:lang/>
         </w:rPr>
         <w:t>sOnLoad</w:t>
       </w:r>
-      <w:proofErr w:type="spellEnd"/>
       <w:r>
         <w:rPr>
           <w:rFonts w:ascii="Consolas" w:hAnsi="Consolas" w:cs="Consolas" w:hint="cs"/>
           <w:color w:val="E36C0A" w:themeColor="accent6" w:themeShade="BF"/>
           <w:rtl/>
-          <w:lang w:val="en-IL"/>
+          <w:lang/>
         </w:rPr>
         <w:t xml:space="preserve"> </w:t>
       </w:r>
@@ -2838,7 +2937,7 @@
           <w:rFonts w:ascii="Consolas" w:hAnsi="Consolas" w:hint="cs"/>
           <w:color w:val="E36C0A" w:themeColor="accent6" w:themeShade="BF"/>
           <w:rtl/>
-          <w:lang w:val="en-IL"/>
+          <w:lang/>
         </w:rPr>
         <w:t>(שורה 29)</w:t>
       </w:r>
@@ -2874,12 +2973,21 @@
         </w:rPr>
         <w:t xml:space="preserve"> הרצוי, </w:t>
       </w:r>
-      <w:r>
-        <w:rPr>
-          <w:rFonts w:hint="cs"/>
-          <w:rtl/>
-        </w:rPr>
-        <w:t>ופננינו אל</w:t>
+      <w:proofErr w:type="spellStart"/>
+      <w:r>
+        <w:rPr>
+          <w:rFonts w:hint="cs"/>
+          <w:rtl/>
+        </w:rPr>
+        <w:t>ופננינו</w:t>
+      </w:r>
+      <w:proofErr w:type="spellEnd"/>
+      <w:r>
+        <w:rPr>
+          <w:rFonts w:hint="cs"/>
+          <w:rtl/>
+        </w:rPr>
+        <w:t xml:space="preserve"> אל</w:t>
       </w:r>
       <w:r>
         <w:rPr>
@@ -3203,7 +3311,39 @@
           <w:rFonts w:hint="cs"/>
           <w:rtl/>
         </w:rPr>
-        <w:t xml:space="preserve"> בכדי לקשור את כל המידעים בטופס עם האיוונט שכרגע נבחר.</w:t>
+        <w:t xml:space="preserve"> בכדי לקשור את כל </w:t>
+      </w:r>
+      <w:proofErr w:type="spellStart"/>
+      <w:r>
+        <w:rPr>
+          <w:rFonts w:hint="cs"/>
+          <w:rtl/>
+        </w:rPr>
+        <w:t>המידעים</w:t>
+      </w:r>
+      <w:proofErr w:type="spellEnd"/>
+      <w:r>
+        <w:rPr>
+          <w:rFonts w:hint="cs"/>
+          <w:rtl/>
+        </w:rPr>
+        <w:t xml:space="preserve"> בטופס עם </w:t>
+      </w:r>
+      <w:proofErr w:type="spellStart"/>
+      <w:r>
+        <w:rPr>
+          <w:rFonts w:hint="cs"/>
+          <w:rtl/>
+        </w:rPr>
+        <w:t>האיוונט</w:t>
+      </w:r>
+      <w:proofErr w:type="spellEnd"/>
+      <w:r>
+        <w:rPr>
+          <w:rFonts w:hint="cs"/>
+          <w:rtl/>
+        </w:rPr>
+        <w:t xml:space="preserve"> שכרגע נבחר.</w:t>
       </w:r>
     </w:p>
     <w:p>
@@ -3494,7 +3634,23 @@
           <w:rFonts w:hint="cs"/>
           <w:rtl/>
         </w:rPr>
-        <w:t xml:space="preserve"> מורכב יותר לחלק מן המידעים שנציג</w:t>
+        <w:t xml:space="preserve"> מורכב יותר לחלק מן </w:t>
+      </w:r>
+      <w:proofErr w:type="spellStart"/>
+      <w:r>
+        <w:rPr>
+          <w:rFonts w:hint="cs"/>
+          <w:rtl/>
+        </w:rPr>
+        <w:t>המידעים</w:t>
+      </w:r>
+      <w:proofErr w:type="spellEnd"/>
+      <w:r>
+        <w:rPr>
+          <w:rFonts w:hint="cs"/>
+          <w:rtl/>
+        </w:rPr>
+        <w:t xml:space="preserve"> שנציג</w:t>
       </w:r>
       <w:r>
         <w:rPr>
@@ -3552,8 +3708,8 @@
       </w:pPr>
     </w:p>
     <w:sectPr>
-      <w:headerReference w:type="default" r:id="rId14"/>
-      <w:footerReference w:type="default" r:id="rId15"/>
+      <w:headerReference w:type="default" r:id="rId15"/>
+      <w:footerReference w:type="default" r:id="rId16"/>
       <w:pgSz w:w="11906" w:h="16838"/>
       <w:pgMar w:top="825" w:right="1800" w:bottom="426" w:left="1800" w:header="142" w:footer="271" w:gutter="0"/>
       <w:cols w:space="708"/>

</xml_diff>